<commit_message>
Improvements and corrections to contact errors
</commit_message>
<xml_diff>
--- a/public/other/Handytec_planeador_de_proyecto.docx
+++ b/public/other/Handytec_planeador_de_proyecto.docx
@@ -19,7 +19,62 @@
           <w:noProof/>
         </w:rPr>
         <w:drawing>
-          <wp:anchor distT="0" distB="0" distL="114300" distR="114300" simplePos="0" relativeHeight="251665408" behindDoc="0" locked="0" layoutInCell="1" allowOverlap="1" wp14:anchorId="03129208" wp14:editId="725F6D0B">
+          <wp:anchor distT="0" distB="0" distL="114300" distR="114300" simplePos="0" relativeHeight="251667455" behindDoc="0" locked="0" layoutInCell="1" allowOverlap="1" wp14:anchorId="35BF5635" wp14:editId="4B1AB591">
+            <wp:simplePos x="0" y="0"/>
+            <wp:positionH relativeFrom="column">
+              <wp:posOffset>-319204</wp:posOffset>
+            </wp:positionH>
+            <wp:positionV relativeFrom="page">
+              <wp:posOffset>1270</wp:posOffset>
+            </wp:positionV>
+            <wp:extent cx="7646035" cy="4574540"/>
+            <wp:effectExtent l="0" t="0" r="0" b="0"/>
+            <wp:wrapSquare wrapText="bothSides"/>
+            <wp:docPr id="8" name="Picture 8"/>
+            <wp:cNvGraphicFramePr>
+              <a:graphicFrameLocks xmlns:a="http://schemas.openxmlformats.org/drawingml/2006/main" noChangeAspect="1"/>
+            </wp:cNvGraphicFramePr>
+            <a:graphic xmlns:a="http://schemas.openxmlformats.org/drawingml/2006/main">
+              <a:graphicData uri="http://schemas.openxmlformats.org/drawingml/2006/picture">
+                <pic:pic xmlns:pic="http://schemas.openxmlformats.org/drawingml/2006/picture">
+                  <pic:nvPicPr>
+                    <pic:cNvPr id="8" name="safe_image (21).jpeg"/>
+                    <pic:cNvPicPr/>
+                  </pic:nvPicPr>
+                  <pic:blipFill>
+                    <a:blip r:embed="rId7">
+                      <a:extLst>
+                        <a:ext uri="{28A0092B-C50C-407E-A947-70E740481C1C}">
+                          <a14:useLocalDpi xmlns:a14="http://schemas.microsoft.com/office/drawing/2010/main" val="0"/>
+                        </a:ext>
+                      </a:extLst>
+                    </a:blip>
+                    <a:stretch>
+                      <a:fillRect/>
+                    </a:stretch>
+                  </pic:blipFill>
+                  <pic:spPr>
+                    <a:xfrm>
+                      <a:off x="0" y="0"/>
+                      <a:ext cx="7646035" cy="4574540"/>
+                    </a:xfrm>
+                    <a:prstGeom prst="rect">
+                      <a:avLst/>
+                    </a:prstGeom>
+                  </pic:spPr>
+                </pic:pic>
+              </a:graphicData>
+            </a:graphic>
+          </wp:anchor>
+        </w:drawing>
+      </w:r>
+      <w:r>
+        <w:rPr>
+          <w:rFonts w:ascii="Arial" w:hAnsi="Arial" w:cs="Arial"/>
+          <w:noProof/>
+        </w:rPr>
+        <w:drawing>
+          <wp:anchor distT="0" distB="0" distL="114300" distR="114300" simplePos="0" relativeHeight="251665408" behindDoc="0" locked="0" layoutInCell="1" allowOverlap="1" wp14:anchorId="4727487C" wp14:editId="363FFB37">
             <wp:simplePos x="0" y="0"/>
             <wp:positionH relativeFrom="column">
               <wp:posOffset>-109855</wp:posOffset>
@@ -42,7 +97,7 @@
                     <pic:cNvPicPr/>
                   </pic:nvPicPr>
                   <pic:blipFill>
-                    <a:blip r:embed="rId7">
+                    <a:blip r:embed="rId8">
                       <a:extLst>
                         <a:ext uri="{28A0092B-C50C-407E-A947-70E740481C1C}">
                           <a14:useLocalDpi xmlns:a14="http://schemas.microsoft.com/office/drawing/2010/main" val="0"/>
@@ -65,73 +120,6 @@
                 </pic:pic>
               </a:graphicData>
             </a:graphic>
-            <wp14:sizeRelH relativeFrom="page">
-              <wp14:pctWidth>0</wp14:pctWidth>
-            </wp14:sizeRelH>
-            <wp14:sizeRelV relativeFrom="page">
-              <wp14:pctHeight>0</wp14:pctHeight>
-            </wp14:sizeRelV>
-          </wp:anchor>
-        </w:drawing>
-      </w:r>
-      <w:r>
-        <w:rPr>
-          <w:rFonts w:ascii="Arial" w:hAnsi="Arial" w:cs="Arial"/>
-          <w:noProof/>
-        </w:rPr>
-        <w:drawing>
-          <wp:anchor distT="0" distB="0" distL="114300" distR="114300" simplePos="0" relativeHeight="251667455" behindDoc="0" locked="0" layoutInCell="1" allowOverlap="1" wp14:anchorId="2C841F2A" wp14:editId="3FC43606">
-            <wp:simplePos x="0" y="0"/>
-            <wp:positionH relativeFrom="column">
-              <wp:posOffset>-279400</wp:posOffset>
-            </wp:positionH>
-            <wp:positionV relativeFrom="paragraph">
-              <wp:posOffset>-520700</wp:posOffset>
-            </wp:positionV>
-            <wp:extent cx="7646035" cy="4574540"/>
-            <wp:effectExtent l="0" t="0" r="0" b="0"/>
-            <wp:wrapSquare wrapText="bothSides"/>
-            <wp:docPr id="8" name="Picture 8"/>
-            <wp:cNvGraphicFramePr>
-              <a:graphicFrameLocks xmlns:a="http://schemas.openxmlformats.org/drawingml/2006/main" noChangeAspect="1"/>
-            </wp:cNvGraphicFramePr>
-            <a:graphic xmlns:a="http://schemas.openxmlformats.org/drawingml/2006/main">
-              <a:graphicData uri="http://schemas.openxmlformats.org/drawingml/2006/picture">
-                <pic:pic xmlns:pic="http://schemas.openxmlformats.org/drawingml/2006/picture">
-                  <pic:nvPicPr>
-                    <pic:cNvPr id="8" name="safe_image (21).jpeg"/>
-                    <pic:cNvPicPr/>
-                  </pic:nvPicPr>
-                  <pic:blipFill>
-                    <a:blip r:embed="rId8">
-                      <a:extLst>
-                        <a:ext uri="{28A0092B-C50C-407E-A947-70E740481C1C}">
-                          <a14:useLocalDpi xmlns:a14="http://schemas.microsoft.com/office/drawing/2010/main" val="0"/>
-                        </a:ext>
-                      </a:extLst>
-                    </a:blip>
-                    <a:stretch>
-                      <a:fillRect/>
-                    </a:stretch>
-                  </pic:blipFill>
-                  <pic:spPr>
-                    <a:xfrm>
-                      <a:off x="0" y="0"/>
-                      <a:ext cx="7646035" cy="4574540"/>
-                    </a:xfrm>
-                    <a:prstGeom prst="rect">
-                      <a:avLst/>
-                    </a:prstGeom>
-                  </pic:spPr>
-                </pic:pic>
-              </a:graphicData>
-            </a:graphic>
-            <wp14:sizeRelH relativeFrom="page">
-              <wp14:pctWidth>0</wp14:pctWidth>
-            </wp14:sizeRelH>
-            <wp14:sizeRelV relativeFrom="page">
-              <wp14:pctHeight>0</wp14:pctHeight>
-            </wp14:sizeRelV>
           </wp:anchor>
         </w:drawing>
       </w:r>
@@ -143,7 +131,7 @@
         <mc:AlternateContent>
           <mc:Choice Requires="wps">
             <w:drawing>
-              <wp:anchor distT="0" distB="0" distL="114300" distR="114300" simplePos="0" relativeHeight="251666432" behindDoc="0" locked="0" layoutInCell="1" allowOverlap="1" wp14:anchorId="77C6B5BE" wp14:editId="222ADF53">
+              <wp:anchor distT="0" distB="0" distL="114300" distR="114300" simplePos="0" relativeHeight="251666432" behindDoc="0" locked="0" layoutInCell="1" allowOverlap="1" wp14:anchorId="25C982CB" wp14:editId="619C1895">
                 <wp:simplePos x="0" y="0"/>
                 <wp:positionH relativeFrom="column">
                   <wp:posOffset>-37465</wp:posOffset>
@@ -155,11 +143,15 @@
                 <wp:effectExtent l="0" t="0" r="0" b="9525"/>
                 <wp:wrapSquare wrapText="bothSides"/>
                 <wp:docPr id="15" name="Text Box 15"/>
-                <wp:cNvGraphicFramePr/>
+                <wp:cNvGraphicFramePr>
+                  <a:graphicFrameLocks xmlns:a="http://schemas.openxmlformats.org/drawingml/2006/main"/>
+                </wp:cNvGraphicFramePr>
                 <a:graphic xmlns:a="http://schemas.openxmlformats.org/drawingml/2006/main">
                   <a:graphicData uri="http://schemas.microsoft.com/office/word/2010/wordprocessingShape">
                     <wps:wsp>
-                      <wps:cNvSpPr txBox="1"/>
+                      <wps:cNvSpPr txBox="1">
+                        <a:spLocks/>
+                      </wps:cNvSpPr>
                       <wps:spPr>
                         <a:xfrm>
                           <a:off x="0" y="0"/>
@@ -245,6 +237,9 @@
                     </wps:wsp>
                   </a:graphicData>
                 </a:graphic>
+                <wp14:sizeRelH relativeFrom="page">
+                  <wp14:pctWidth>0</wp14:pctWidth>
+                </wp14:sizeRelH>
                 <wp14:sizeRelV relativeFrom="margin">
                   <wp14:pctHeight>0</wp14:pctHeight>
                 </wp14:sizeRelV>
@@ -253,11 +248,12 @@
           </mc:Choice>
           <mc:Fallback>
             <w:pict>
-              <v:shapetype w14:anchorId="77C6B5BE" id="_x0000_t202" coordsize="21600,21600" o:spt="202" path="m0,0l0,21600,21600,21600,21600,0xe">
+              <v:shapetype w14:anchorId="25C982CB" id="_x0000_t202" coordsize="21600,21600" o:spt="202" path="m0,0l0,21600,21600,21600,21600,0xe">
                 <v:stroke joinstyle="miter"/>
                 <v:path gradientshapeok="t" o:connecttype="rect"/>
               </v:shapetype>
-              <v:shape id="Text_x0020_Box_x0020_15" o:spid="_x0000_s1026" type="#_x0000_t202" style="position:absolute;margin-left:-2.95pt;margin-top:436.15pt;width:423.5pt;height:63.25pt;z-index:251666432;visibility:visible;mso-wrap-style:square;mso-height-percent:0;mso-wrap-distance-left:9pt;mso-wrap-distance-top:0;mso-wrap-distance-right:9pt;mso-wrap-distance-bottom:0;mso-position-horizontal:absolute;mso-position-horizontal-relative:text;mso-position-vertical:absolute;mso-position-vertical-relative:text;mso-height-percent:0;mso-height-relative:margin;v-text-anchor:top" o:gfxdata="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" filled="f" stroked="f">
+              <v:shape id="Text_x0020_Box_x0020_15" o:spid="_x0000_s1026" type="#_x0000_t202" style="position:absolute;margin-left:-2.95pt;margin-top:436.15pt;width:423.5pt;height:63.25pt;z-index:251666432;visibility:visible;mso-wrap-style:square;mso-width-percent:0;mso-height-percent:0;mso-wrap-distance-left:9pt;mso-wrap-distance-top:0;mso-wrap-distance-right:9pt;mso-wrap-distance-bottom:0;mso-position-horizontal:absolute;mso-position-horizontal-relative:text;mso-position-vertical:absolute;mso-position-vertical-relative:text;mso-width-percent:0;mso-height-percent:0;mso-width-relative:page;mso-height-relative:margin;v-text-anchor:top" o:gfxdata="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" filled="f" stroked="f">
+                <v:path arrowok="t"/>
                 <v:textbox>
                   <w:txbxContent>
                     <w:p>
@@ -322,7 +318,7 @@
         <mc:AlternateContent>
           <mc:Choice Requires="wps">
             <w:drawing>
-              <wp:anchor distT="0" distB="0" distL="114300" distR="114300" simplePos="0" relativeHeight="251661312" behindDoc="0" locked="0" layoutInCell="1" allowOverlap="1" wp14:anchorId="2BD132CB" wp14:editId="4704DC2E">
+              <wp:anchor distT="0" distB="0" distL="114300" distR="114300" simplePos="0" relativeHeight="251661312" behindDoc="0" locked="0" layoutInCell="1" allowOverlap="1" wp14:anchorId="3EAB5D1E" wp14:editId="64552A6B">
                 <wp:simplePos x="0" y="0"/>
                 <wp:positionH relativeFrom="column">
                   <wp:posOffset>-37465</wp:posOffset>
@@ -334,11 +330,15 @@
                 <wp:effectExtent l="0" t="0" r="0" b="0"/>
                 <wp:wrapSquare wrapText="bothSides"/>
                 <wp:docPr id="4" name="Text Box 4"/>
-                <wp:cNvGraphicFramePr/>
+                <wp:cNvGraphicFramePr>
+                  <a:graphicFrameLocks xmlns:a="http://schemas.openxmlformats.org/drawingml/2006/main"/>
+                </wp:cNvGraphicFramePr>
                 <a:graphic xmlns:a="http://schemas.openxmlformats.org/drawingml/2006/main">
                   <a:graphicData uri="http://schemas.microsoft.com/office/word/2010/wordprocessingShape">
                     <wps:wsp>
-                      <wps:cNvSpPr txBox="1"/>
+                      <wps:cNvSpPr txBox="1">
+                        <a:spLocks/>
+                      </wps:cNvSpPr>
                       <wps:spPr>
                         <a:xfrm>
                           <a:off x="0" y="0"/>
@@ -465,7 +465,27 @@
                                 <w:szCs w:val="24"/>
                                 <w:lang w:val="es-ES"/>
                               </w:rPr>
-                              <w:t xml:space="preserve">Dado que en este punto sabemos muy poco acerca de tu Proyecto, al llenar este formulario nos darás toda la información que necesitamos para poderte proveer de la solución tecnológica innovadora que necesitas. También demuestra que te has tomado tiempo para planear tu Proyecto y estás </w:t>
+                              <w:t>Dado que en este punto sabemos muy poco acerca de tu Proyecto, al llenar este formulario nos darás toda la información que necesitamos para poder proveer</w:t>
+                            </w:r>
+                            <w:r>
+                              <w:rPr>
+                                <w:rFonts w:ascii="Arial" w:hAnsi="Arial" w:cs="Arial"/>
+                                <w:color w:val="595959" w:themeColor="text1" w:themeTint="A6"/>
+                                <w:sz w:val="24"/>
+                                <w:szCs w:val="24"/>
+                                <w:lang w:val="es-ES"/>
+                              </w:rPr>
+                              <w:t>te</w:t>
+                            </w:r>
+                            <w:r>
+                              <w:rPr>
+                                <w:rFonts w:ascii="Arial" w:hAnsi="Arial" w:cs="Arial"/>
+                                <w:color w:val="595959" w:themeColor="text1" w:themeTint="A6"/>
+                                <w:sz w:val="24"/>
+                                <w:szCs w:val="24"/>
+                                <w:lang w:val="es-ES"/>
+                              </w:rPr>
+                              <w:t xml:space="preserve"> de la solución tecnológica innovadora que necesitas. También demuestra que te has tomado tiempo para planear tu Proyecto y estás </w:t>
                             </w:r>
                             <w:r>
                               <w:rPr>
@@ -563,7 +583,7 @@
                                 <w:szCs w:val="24"/>
                                 <w:lang w:val="es-ES"/>
                               </w:rPr>
-                              <w:t xml:space="preserve">.doc y envíanoslo a </w:t>
+                              <w:t xml:space="preserve">.doc y envíanos a </w:t>
                             </w:r>
                             <w:hyperlink r:id="rId9" w:history="1">
                               <w:r>
@@ -586,7 +606,27 @@
                                 <w:szCs w:val="24"/>
                                 <w:lang w:val="es-ES"/>
                               </w:rPr>
-                              <w:t xml:space="preserve">, nos contactaremos a la brevedad </w:t>
+                              <w:t xml:space="preserve">, nos contactaremos </w:t>
+                            </w:r>
+                            <w:r>
+                              <w:rPr>
+                                <w:rFonts w:ascii="Arial" w:hAnsi="Arial" w:cs="Arial"/>
+                                <w:color w:val="595959" w:themeColor="text1" w:themeTint="A6"/>
+                                <w:sz w:val="24"/>
+                                <w:szCs w:val="24"/>
+                                <w:lang w:val="es-ES"/>
+                              </w:rPr>
+                              <w:t xml:space="preserve">contigo </w:t>
+                            </w:r>
+                            <w:r>
+                              <w:rPr>
+                                <w:rFonts w:ascii="Arial" w:hAnsi="Arial" w:cs="Arial"/>
+                                <w:color w:val="595959" w:themeColor="text1" w:themeTint="A6"/>
+                                <w:sz w:val="24"/>
+                                <w:szCs w:val="24"/>
+                                <w:lang w:val="es-ES"/>
+                              </w:rPr>
+                              <w:t xml:space="preserve">a la brevedad </w:t>
                             </w:r>
                             <w:r>
                               <w:rPr>
@@ -606,7 +646,7 @@
                                 <w:szCs w:val="24"/>
                                 <w:lang w:val="es-ES"/>
                               </w:rPr>
-                              <w:t>sible contigo.</w:t>
+                              <w:t>sible.</w:t>
                             </w:r>
                           </w:p>
                           <w:p>
@@ -640,7 +680,8 @@
           </mc:Choice>
           <mc:Fallback>
             <w:pict>
-              <v:shape w14:anchorId="2BD132CB" id="Text_x0020_Box_x0020_4" o:spid="_x0000_s1027" type="#_x0000_t202" style="position:absolute;margin-left:-2.95pt;margin-top:499.9pt;width:511.5pt;height:140.25pt;z-index:251661312;visibility:visible;mso-wrap-style:square;mso-width-percent:0;mso-height-percent:0;mso-wrap-distance-left:9pt;mso-wrap-distance-top:0;mso-wrap-distance-right:9pt;mso-wrap-distance-bottom:0;mso-position-horizontal:absolute;mso-position-horizontal-relative:text;mso-position-vertical:absolute;mso-position-vertical-relative:text;mso-width-percent:0;mso-height-percent:0;mso-width-relative:margin;mso-height-relative:margin;v-text-anchor:top" o:gfxdata="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" filled="f" stroked="f">
+              <v:shape w14:anchorId="3EAB5D1E" id="Text_x0020_Box_x0020_4" o:spid="_x0000_s1027" type="#_x0000_t202" style="position:absolute;margin-left:-2.95pt;margin-top:499.9pt;width:511.5pt;height:140.25pt;z-index:251661312;visibility:visible;mso-wrap-style:square;mso-width-percent:0;mso-height-percent:0;mso-wrap-distance-left:9pt;mso-wrap-distance-top:0;mso-wrap-distance-right:9pt;mso-wrap-distance-bottom:0;mso-position-horizontal:absolute;mso-position-horizontal-relative:text;mso-position-vertical:absolute;mso-position-vertical-relative:text;mso-width-percent:0;mso-height-percent:0;mso-width-relative:margin;mso-height-relative:margin;v-text-anchor:top" o:gfxdata="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" filled="f" stroked="f">
+                <v:path arrowok="t"/>
                 <v:textbox>
                   <w:txbxContent>
                     <w:p>
@@ -734,7 +775,27 @@
                           <w:szCs w:val="24"/>
                           <w:lang w:val="es-ES"/>
                         </w:rPr>
-                        <w:t xml:space="preserve">Dado que en este punto sabemos muy poco acerca de tu Proyecto, al llenar este formulario nos darás toda la información que necesitamos para poderte proveer de la solución tecnológica innovadora que necesitas. También demuestra que te has tomado tiempo para planear tu Proyecto y estás </w:t>
+                        <w:t>Dado que en este punto sabemos muy poco acerca de tu Proyecto, al llenar este formulario nos darás toda la información que necesitamos para poder proveer</w:t>
+                      </w:r>
+                      <w:r>
+                        <w:rPr>
+                          <w:rFonts w:ascii="Arial" w:hAnsi="Arial" w:cs="Arial"/>
+                          <w:color w:val="595959" w:themeColor="text1" w:themeTint="A6"/>
+                          <w:sz w:val="24"/>
+                          <w:szCs w:val="24"/>
+                          <w:lang w:val="es-ES"/>
+                        </w:rPr>
+                        <w:t>te</w:t>
+                      </w:r>
+                      <w:r>
+                        <w:rPr>
+                          <w:rFonts w:ascii="Arial" w:hAnsi="Arial" w:cs="Arial"/>
+                          <w:color w:val="595959" w:themeColor="text1" w:themeTint="A6"/>
+                          <w:sz w:val="24"/>
+                          <w:szCs w:val="24"/>
+                          <w:lang w:val="es-ES"/>
+                        </w:rPr>
+                        <w:t xml:space="preserve"> de la solución tecnológica innovadora que necesitas. También demuestra que te has tomado tiempo para planear tu Proyecto y estás </w:t>
                       </w:r>
                       <w:r>
                         <w:rPr>
@@ -832,7 +893,7 @@
                           <w:szCs w:val="24"/>
                           <w:lang w:val="es-ES"/>
                         </w:rPr>
-                        <w:t xml:space="preserve">.doc y envíanoslo a </w:t>
+                        <w:t xml:space="preserve">.doc y envíanos a </w:t>
                       </w:r>
                       <w:hyperlink r:id="rId10" w:history="1">
                         <w:r>
@@ -855,7 +916,27 @@
                           <w:szCs w:val="24"/>
                           <w:lang w:val="es-ES"/>
                         </w:rPr>
-                        <w:t xml:space="preserve">, nos contactaremos a la brevedad </w:t>
+                        <w:t xml:space="preserve">, nos contactaremos </w:t>
+                      </w:r>
+                      <w:r>
+                        <w:rPr>
+                          <w:rFonts w:ascii="Arial" w:hAnsi="Arial" w:cs="Arial"/>
+                          <w:color w:val="595959" w:themeColor="text1" w:themeTint="A6"/>
+                          <w:sz w:val="24"/>
+                          <w:szCs w:val="24"/>
+                          <w:lang w:val="es-ES"/>
+                        </w:rPr>
+                        <w:t xml:space="preserve">contigo </w:t>
+                      </w:r>
+                      <w:r>
+                        <w:rPr>
+                          <w:rFonts w:ascii="Arial" w:hAnsi="Arial" w:cs="Arial"/>
+                          <w:color w:val="595959" w:themeColor="text1" w:themeTint="A6"/>
+                          <w:sz w:val="24"/>
+                          <w:szCs w:val="24"/>
+                          <w:lang w:val="es-ES"/>
+                        </w:rPr>
+                        <w:t xml:space="preserve">a la brevedad </w:t>
                       </w:r>
                       <w:r>
                         <w:rPr>
@@ -875,7 +956,7 @@
                           <w:szCs w:val="24"/>
                           <w:lang w:val="es-ES"/>
                         </w:rPr>
-                        <w:t>sible contigo.</w:t>
+                        <w:t>sible.</w:t>
                       </w:r>
                     </w:p>
                     <w:p>
@@ -905,7 +986,7 @@
         <mc:AlternateContent>
           <mc:Choice Requires="wps">
             <w:drawing>
-              <wp:anchor distT="0" distB="0" distL="114300" distR="114300" simplePos="0" relativeHeight="251662336" behindDoc="0" locked="0" layoutInCell="1" allowOverlap="1" wp14:anchorId="73B88303" wp14:editId="5F7CF589">
+              <wp:anchor distT="0" distB="0" distL="114300" distR="114300" simplePos="0" relativeHeight="251662336" behindDoc="0" locked="0" layoutInCell="1" allowOverlap="1" wp14:anchorId="4F202AA7" wp14:editId="58752F93">
                 <wp:simplePos x="0" y="0"/>
                 <wp:positionH relativeFrom="column">
                   <wp:posOffset>-37465</wp:posOffset>
@@ -917,11 +998,15 @@
                 <wp:effectExtent l="0" t="0" r="0" b="11430"/>
                 <wp:wrapSquare wrapText="bothSides"/>
                 <wp:docPr id="5" name="Text Box 5"/>
-                <wp:cNvGraphicFramePr/>
+                <wp:cNvGraphicFramePr>
+                  <a:graphicFrameLocks xmlns:a="http://schemas.openxmlformats.org/drawingml/2006/main"/>
+                </wp:cNvGraphicFramePr>
                 <a:graphic xmlns:a="http://schemas.openxmlformats.org/drawingml/2006/main">
                   <a:graphicData uri="http://schemas.microsoft.com/office/word/2010/wordprocessingShape">
                     <wps:wsp>
-                      <wps:cNvSpPr txBox="1"/>
+                      <wps:cNvSpPr txBox="1">
+                        <a:spLocks/>
+                      </wps:cNvSpPr>
                       <wps:spPr>
                         <a:xfrm>
                           <a:off x="0" y="0"/>
@@ -1203,7 +1288,8 @@
           </mc:Choice>
           <mc:Fallback>
             <w:pict>
-              <v:shape w14:anchorId="73B88303" id="Text_x0020_Box_x0020_5" o:spid="_x0000_s1028" type="#_x0000_t202" style="position:absolute;margin-left:-2.95pt;margin-top:643.25pt;width:520.3pt;height:121.1pt;z-index:251662336;visibility:visible;mso-wrap-style:square;mso-width-percent:0;mso-height-percent:0;mso-wrap-distance-left:9pt;mso-wrap-distance-top:0;mso-wrap-distance-right:9pt;mso-wrap-distance-bottom:0;mso-position-horizontal:absolute;mso-position-horizontal-relative:text;mso-position-vertical:absolute;mso-position-vertical-relative:text;mso-width-percent:0;mso-height-percent:0;mso-width-relative:margin;mso-height-relative:margin;v-text-anchor:top" o:gfxdata="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" filled="f" stroked="f">
+              <v:shape w14:anchorId="4F202AA7" id="Text_x0020_Box_x0020_5" o:spid="_x0000_s1028" type="#_x0000_t202" style="position:absolute;margin-left:-2.95pt;margin-top:643.25pt;width:520.3pt;height:121.1pt;z-index:251662336;visibility:visible;mso-wrap-style:square;mso-width-percent:0;mso-height-percent:0;mso-wrap-distance-left:9pt;mso-wrap-distance-top:0;mso-wrap-distance-right:9pt;mso-wrap-distance-bottom:0;mso-position-horizontal:absolute;mso-position-horizontal-relative:text;mso-position-vertical:absolute;mso-position-vertical-relative:text;mso-width-percent:0;mso-height-percent:0;mso-width-relative:margin;mso-height-relative:margin;v-text-anchor:top" o:gfxdata="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" filled="f" stroked="f">
+                <v:path arrowok="t"/>
                 <v:textbox>
                   <w:txbxContent>
                     <w:p>
@@ -1446,13 +1532,13 @@
         <mc:AlternateContent>
           <mc:Choice Requires="wps">
             <w:drawing>
-              <wp:anchor distT="0" distB="0" distL="114300" distR="114300" simplePos="0" relativeHeight="251659264" behindDoc="1" locked="0" layoutInCell="1" allowOverlap="0" wp14:anchorId="0C5E30EA" wp14:editId="52121BDD">
+              <wp:anchor distT="0" distB="0" distL="114300" distR="114300" simplePos="0" relativeHeight="251659264" behindDoc="1" locked="0" layoutInCell="1" allowOverlap="0" wp14:anchorId="201131F2" wp14:editId="3B432608">
                 <wp:simplePos x="0" y="0"/>
                 <wp:positionH relativeFrom="column">
                   <wp:posOffset>2896235</wp:posOffset>
                 </wp:positionH>
                 <wp:positionV relativeFrom="paragraph">
-                  <wp:posOffset>3823208</wp:posOffset>
+                  <wp:posOffset>3823335</wp:posOffset>
                 </wp:positionV>
                 <wp:extent cx="7753350" cy="6217285"/>
                 <wp:effectExtent l="0" t="0" r="0" b="5715"/>
@@ -1502,7 +1588,7 @@
           </mc:Choice>
           <mc:Fallback>
             <w:pict>
-              <v:rect w14:anchorId="225F8FC4" id="Rectangle_x0020_1" o:spid="_x0000_s1026" style="position:absolute;margin-left:228.05pt;margin-top:301.05pt;width:610.5pt;height:489.55pt;z-index:-251657216;visibility:visible;mso-wrap-style:square;mso-width-percent:0;mso-height-percent:0;mso-wrap-distance-left:9pt;mso-wrap-distance-top:0;mso-wrap-distance-right:9pt;mso-wrap-distance-bottom:0;mso-position-horizontal:absolute;mso-position-horizontal-relative:text;mso-position-vertical:absolute;mso-position-vertical-relative:text;mso-width-percent:0;mso-height-percent:0;mso-width-relative:page;mso-height-relative:page;v-text-anchor:middle" o:gfxdata="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" o:allowoverlap="f" fillcolor="#f2f2f2 [3052]" stroked="f">
+              <v:rect w14:anchorId="743E0595" id="Rectangle_x0020_1" o:spid="_x0000_s1026" style="position:absolute;margin-left:228.05pt;margin-top:301.05pt;width:610.5pt;height:489.55pt;z-index:-251657216;visibility:visible;mso-wrap-style:square;mso-width-percent:0;mso-height-percent:0;mso-wrap-distance-left:9pt;mso-wrap-distance-top:0;mso-wrap-distance-right:9pt;mso-wrap-distance-bottom:0;mso-position-horizontal:absolute;mso-position-horizontal-relative:text;mso-position-vertical:absolute;mso-position-vertical-relative:text;mso-width-percent:0;mso-height-percent:0;mso-width-relative:page;mso-height-relative:page;v-text-anchor:middle" o:gfxdata="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" o:allowoverlap="f" fillcolor="#f2f2f2 [3052]" stroked="f">
                 <w10:wrap type="square"/>
               </v:rect>
             </w:pict>
@@ -1529,8 +1615,6 @@
           <w:titlePg/>
         </w:sectPr>
       </w:pPr>
-      <w:bookmarkStart w:id="0" w:name="_GoBack"/>
-      <w:bookmarkEnd w:id="0"/>
     </w:p>
     <w:p>
       <w:pPr>
@@ -3704,30 +3788,28 @@
         <w:rPr>
           <w:rFonts w:ascii="Arial" w:hAnsi="Arial" w:cs="Arial"/>
           <w:i/>
-          <w:lang w:val="es-ES"/>
-        </w:rPr>
-      </w:pPr>
-      <w:r>
-        <w:rPr>
-          <w:rFonts w:ascii="Arial" w:hAnsi="Arial" w:cs="Arial"/>
-          <w:i/>
-          <w:lang w:val="es-ES"/>
+        </w:rPr>
+      </w:pPr>
+      <w:r>
+        <w:rPr>
+          <w:rFonts w:ascii="Arial" w:hAnsi="Arial" w:cs="Arial"/>
+          <w:i/>
         </w:rPr>
         <w:t>(</w:t>
       </w:r>
-      <w:r>
-        <w:rPr>
-          <w:rFonts w:ascii="Arial" w:hAnsi="Arial" w:cs="Arial"/>
-          <w:i/>
-          <w:lang w:val="es-ES"/>
+      <w:proofErr w:type="spellStart"/>
+      <w:r>
+        <w:rPr>
+          <w:rFonts w:ascii="Arial" w:hAnsi="Arial" w:cs="Arial"/>
+          <w:i/>
         </w:rPr>
         <w:t>Ej</w:t>
       </w:r>
-      <w:r>
-        <w:rPr>
-          <w:rFonts w:ascii="Arial" w:hAnsi="Arial" w:cs="Arial"/>
-          <w:i/>
-          <w:lang w:val="es-ES"/>
+      <w:proofErr w:type="spellEnd"/>
+      <w:r>
+        <w:rPr>
+          <w:rFonts w:ascii="Arial" w:hAnsi="Arial" w:cs="Arial"/>
+          <w:i/>
         </w:rPr>
         <w:t>.</w:t>
       </w:r>
@@ -3735,7 +3817,6 @@
         <w:rPr>
           <w:rFonts w:ascii="Arial" w:hAnsi="Arial" w:cs="Arial"/>
           <w:i/>
-          <w:lang w:val="es-ES"/>
         </w:rPr>
         <w:t xml:space="preserve"> </w:t>
       </w:r>
@@ -3743,7 +3824,6 @@
         <w:rPr>
           <w:rFonts w:ascii="Arial" w:hAnsi="Arial" w:cs="Arial"/>
           <w:i/>
-          <w:lang w:val="es-ES"/>
         </w:rPr>
         <w:t xml:space="preserve">iPhone, Android, </w:t>
       </w:r>
@@ -3751,7 +3831,6 @@
         <w:rPr>
           <w:rFonts w:ascii="Arial" w:hAnsi="Arial" w:cs="Arial"/>
           <w:i/>
-          <w:lang w:val="es-ES"/>
         </w:rPr>
         <w:t>Web</w:t>
       </w:r>
@@ -3759,15 +3838,22 @@
         <w:rPr>
           <w:rFonts w:ascii="Arial" w:hAnsi="Arial" w:cs="Arial"/>
           <w:i/>
-          <w:lang w:val="es-ES"/>
-        </w:rPr>
-        <w:t>, Todos</w:t>
-      </w:r>
-      <w:r>
-        <w:rPr>
-          <w:rFonts w:ascii="Arial" w:hAnsi="Arial" w:cs="Arial"/>
-          <w:i/>
-          <w:lang w:val="es-ES"/>
+        </w:rPr>
+        <w:t xml:space="preserve">, </w:t>
+      </w:r>
+      <w:proofErr w:type="spellStart"/>
+      <w:r>
+        <w:rPr>
+          <w:rFonts w:ascii="Arial" w:hAnsi="Arial" w:cs="Arial"/>
+          <w:i/>
+        </w:rPr>
+        <w:t>Todos</w:t>
+      </w:r>
+      <w:proofErr w:type="spellEnd"/>
+      <w:r>
+        <w:rPr>
+          <w:rFonts w:ascii="Arial" w:hAnsi="Arial" w:cs="Arial"/>
+          <w:i/>
         </w:rPr>
         <w:t>)</w:t>
       </w:r>
@@ -3777,7 +3863,6 @@
         <w:spacing w:after="0"/>
         <w:rPr>
           <w:rFonts w:ascii="Arial" w:hAnsi="Arial" w:cs="Arial"/>
-          <w:lang w:val="es-ES"/>
         </w:rPr>
       </w:pPr>
     </w:p>
@@ -4001,6 +4086,7 @@
           <w:szCs w:val="40"/>
           <w:lang w:val="es-ES"/>
         </w:rPr>
+        <w:lastRenderedPageBreak/>
         <w:t>Tienes problemas al llenar este formulario?</w:t>
       </w:r>
     </w:p>
@@ -4077,7 +4163,7 @@
           <w:szCs w:val="40"/>
         </w:rPr>
         <w:drawing>
-          <wp:anchor distT="0" distB="0" distL="114300" distR="114300" simplePos="0" relativeHeight="251668480" behindDoc="0" locked="0" layoutInCell="1" allowOverlap="1" wp14:anchorId="2E17E1E9" wp14:editId="52CFFD60">
+          <wp:anchor distT="0" distB="0" distL="114300" distR="114300" simplePos="0" relativeHeight="251668480" behindDoc="0" locked="0" layoutInCell="1" allowOverlap="1" wp14:anchorId="4EB5CC42" wp14:editId="2F69D46C">
             <wp:simplePos x="0" y="0"/>
             <wp:positionH relativeFrom="column">
               <wp:posOffset>15875</wp:posOffset>
@@ -4123,12 +4209,6 @@
                 </pic:pic>
               </a:graphicData>
             </a:graphic>
-            <wp14:sizeRelH relativeFrom="page">
-              <wp14:pctWidth>0</wp14:pctWidth>
-            </wp14:sizeRelH>
-            <wp14:sizeRelV relativeFrom="page">
-              <wp14:pctHeight>0</wp14:pctHeight>
-            </wp14:sizeRelV>
           </wp:anchor>
         </w:drawing>
       </w:r>
@@ -4189,7 +4269,7 @@
           <w:color w:val="595959" w:themeColor="text1" w:themeTint="A6"/>
           <w:lang w:val="es-ES"/>
         </w:rPr>
-        <w:t xml:space="preserve"> es nuevo en las aplicaciones, o si tiene</w:t>
+        <w:t xml:space="preserve"> nuevo en las aplicaciones, o si tiene</w:t>
       </w:r>
       <w:r>
         <w:rPr>
@@ -4323,7 +4403,15 @@
           <w:color w:val="595959" w:themeColor="text1" w:themeTint="A6"/>
           <w:lang w:val="es-ES"/>
         </w:rPr>
-        <w:t>aplicaciones empezar con un buen plan de proyecto</w:t>
+        <w:t>aplicación es</w:t>
+      </w:r>
+      <w:r>
+        <w:rPr>
+          <w:rFonts w:ascii="Arial" w:eastAsia="Arial" w:hAnsi="Arial" w:cs="Arial"/>
+          <w:color w:val="595959" w:themeColor="text1" w:themeTint="A6"/>
+          <w:lang w:val="es-ES"/>
+        </w:rPr>
+        <w:t xml:space="preserve"> empezar con un buen plan de proyecto</w:t>
       </w:r>
       <w:r>
         <w:rPr>
@@ -4355,7 +4443,23 @@
           <w:color w:val="595959" w:themeColor="text1" w:themeTint="A6"/>
           <w:lang w:val="es-ES"/>
         </w:rPr>
-        <w:t>ra producirlo es crítica y que t</w:t>
+        <w:t>ra producirlo</w:t>
+      </w:r>
+      <w:r>
+        <w:rPr>
+          <w:rFonts w:ascii="Arial" w:eastAsia="Arial" w:hAnsi="Arial" w:cs="Arial"/>
+          <w:color w:val="595959" w:themeColor="text1" w:themeTint="A6"/>
+          <w:lang w:val="es-ES"/>
+        </w:rPr>
+        <w:t>,</w:t>
+      </w:r>
+      <w:r>
+        <w:rPr>
+          <w:rFonts w:ascii="Arial" w:eastAsia="Arial" w:hAnsi="Arial" w:cs="Arial"/>
+          <w:color w:val="595959" w:themeColor="text1" w:themeTint="A6"/>
+          <w:lang w:val="es-ES"/>
+        </w:rPr>
+        <w:t xml:space="preserve"> es crítica y que t</w:t>
       </w:r>
       <w:r>
         <w:rPr>
@@ -4651,6 +4755,8 @@
         </w:rPr>
         <w:t>.</w:t>
       </w:r>
+      <w:bookmarkStart w:id="0" w:name="_GoBack"/>
+      <w:bookmarkEnd w:id="0"/>
     </w:p>
     <w:p>
       <w:pPr>
@@ -4994,23 +5100,27 @@
       <mc:AlternateContent>
         <mc:Choice Requires="wps">
           <w:drawing>
-            <wp:anchor distT="0" distB="0" distL="114300" distR="114300" simplePos="0" relativeHeight="251681792" behindDoc="0" locked="0" layoutInCell="1" allowOverlap="1" wp14:anchorId="49BD6A9D" wp14:editId="19C8A511">
+            <wp:anchor distT="4294967295" distB="4294967295" distL="114300" distR="114300" simplePos="0" relativeHeight="251681792" behindDoc="0" locked="0" layoutInCell="1" allowOverlap="1" wp14:anchorId="6603316D" wp14:editId="195CC396">
               <wp:simplePos x="0" y="0"/>
               <wp:positionH relativeFrom="column">
                 <wp:posOffset>-342900</wp:posOffset>
               </wp:positionH>
               <wp:positionV relativeFrom="paragraph">
-                <wp:posOffset>107315</wp:posOffset>
+                <wp:posOffset>107314</wp:posOffset>
               </wp:positionV>
               <wp:extent cx="6496050" cy="0"/>
               <wp:effectExtent l="0" t="0" r="31750" b="25400"/>
               <wp:wrapNone/>
               <wp:docPr id="2" name="Straight Connector 2"/>
-              <wp:cNvGraphicFramePr/>
+              <wp:cNvGraphicFramePr>
+                <a:graphicFrameLocks xmlns:a="http://schemas.openxmlformats.org/drawingml/2006/main"/>
+              </wp:cNvGraphicFramePr>
               <a:graphic xmlns:a="http://schemas.openxmlformats.org/drawingml/2006/main">
                 <a:graphicData uri="http://schemas.microsoft.com/office/word/2010/wordprocessingShape">
                   <wps:wsp>
-                    <wps:cNvCnPr/>
+                    <wps:cNvCnPr>
+                      <a:cxnSpLocks/>
+                    </wps:cNvCnPr>
                     <wps:spPr>
                       <a:xfrm>
                         <a:off x="0" y="0"/>
@@ -5038,12 +5148,20 @@
                   </wps:wsp>
                 </a:graphicData>
               </a:graphic>
+              <wp14:sizeRelH relativeFrom="page">
+                <wp14:pctWidth>0</wp14:pctWidth>
+              </wp14:sizeRelH>
+              <wp14:sizeRelV relativeFrom="page">
+                <wp14:pctHeight>0</wp14:pctHeight>
+              </wp14:sizeRelV>
             </wp:anchor>
           </w:drawing>
         </mc:Choice>
         <mc:Fallback>
           <w:pict>
-            <v:line w14:anchorId="76AFA245" id="Straight_x0020_Connector_x0020_2" o:spid="_x0000_s1026" style="position:absolute;z-index:251681792;visibility:visible;mso-wrap-style:square;mso-wrap-distance-left:9pt;mso-wrap-distance-top:0;mso-wrap-distance-right:9pt;mso-wrap-distance-bottom:0;mso-position-horizontal:absolute;mso-position-horizontal-relative:text;mso-position-vertical:absolute;mso-position-vertical-relative:text" from="-27pt,8.45pt" to="484.5pt,8.45pt" o:gfxdata="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" strokecolor="#4579b8 [3044]"/>
+            <v:line w14:anchorId="2D09F62E" id="Straight_x0020_Connector_x0020_2" o:spid="_x0000_s1026" style="position:absolute;z-index:251681792;visibility:visible;mso-wrap-style:square;mso-width-percent:0;mso-height-percent:0;mso-wrap-distance-left:9pt;mso-wrap-distance-top:-1emu;mso-wrap-distance-right:9pt;mso-wrap-distance-bottom:-1emu;mso-position-horizontal:absolute;mso-position-horizontal-relative:text;mso-position-vertical:absolute;mso-position-vertical-relative:text;mso-width-percent:0;mso-height-percent:0;mso-width-relative:page;mso-height-relative:page" from="-27pt,8.45pt" to="484.5pt,8.45pt" o:gfxdata="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" strokecolor="#4579b8 [3044]">
+              <o:lock v:ext="edit" shapetype="f"/>
+            </v:line>
           </w:pict>
         </mc:Fallback>
       </mc:AlternateContent>
@@ -5055,27 +5173,31 @@
       <mc:AlternateContent>
         <mc:Choice Requires="wps">
           <w:drawing>
-            <wp:anchor distT="0" distB="0" distL="114300" distR="114300" simplePos="0" relativeHeight="251677696" behindDoc="0" locked="0" layoutInCell="1" allowOverlap="1" wp14:anchorId="27E01F3D" wp14:editId="1DD7378A">
+            <wp:anchor distT="0" distB="0" distL="114300" distR="114300" simplePos="0" relativeHeight="251677696" behindDoc="0" locked="0" layoutInCell="1" allowOverlap="1" wp14:anchorId="238C0FFF" wp14:editId="3CCA9DA2">
               <wp:simplePos x="0" y="0"/>
               <wp:positionH relativeFrom="column">
                 <wp:posOffset>-419100</wp:posOffset>
               </wp:positionH>
               <wp:positionV relativeFrom="paragraph">
-                <wp:posOffset>217628</wp:posOffset>
+                <wp:posOffset>217805</wp:posOffset>
               </wp:positionV>
-              <wp:extent cx="6576743" cy="342900"/>
+              <wp:extent cx="6576695" cy="342900"/>
               <wp:effectExtent l="0" t="0" r="0" b="12700"/>
               <wp:wrapNone/>
               <wp:docPr id="9" name="Text Box 9"/>
-              <wp:cNvGraphicFramePr/>
+              <wp:cNvGraphicFramePr>
+                <a:graphicFrameLocks xmlns:a="http://schemas.openxmlformats.org/drawingml/2006/main"/>
+              </wp:cNvGraphicFramePr>
               <a:graphic xmlns:a="http://schemas.openxmlformats.org/drawingml/2006/main">
                 <a:graphicData uri="http://schemas.microsoft.com/office/word/2010/wordprocessingShape">
                   <wps:wsp>
-                    <wps:cNvSpPr txBox="1"/>
+                    <wps:cNvSpPr txBox="1">
+                      <a:spLocks/>
+                    </wps:cNvSpPr>
                     <wps:spPr>
                       <a:xfrm>
                         <a:off x="0" y="0"/>
-                        <a:ext cx="6576743" cy="342900"/>
+                        <a:ext cx="6576695" cy="342900"/>
                       </a:xfrm>
                       <a:prstGeom prst="rect">
                         <a:avLst/>
@@ -5205,16 +5327,20 @@
               <wp14:sizeRelH relativeFrom="margin">
                 <wp14:pctWidth>0</wp14:pctWidth>
               </wp14:sizeRelH>
+              <wp14:sizeRelV relativeFrom="page">
+                <wp14:pctHeight>0</wp14:pctHeight>
+              </wp14:sizeRelV>
             </wp:anchor>
           </w:drawing>
         </mc:Choice>
         <mc:Fallback>
           <w:pict>
-            <v:shapetype w14:anchorId="27E01F3D" id="_x0000_t202" coordsize="21600,21600" o:spt="202" path="m0,0l0,21600,21600,21600,21600,0xe">
+            <v:shapetype w14:anchorId="238C0FFF" id="_x0000_t202" coordsize="21600,21600" o:spt="202" path="m0,0l0,21600,21600,21600,21600,0xe">
               <v:stroke joinstyle="miter"/>
               <v:path gradientshapeok="t" o:connecttype="rect"/>
             </v:shapetype>
-            <v:shape id="Text_x0020_Box_x0020_9" o:spid="_x0000_s1029" type="#_x0000_t202" style="position:absolute;left:0;text-align:left;margin-left:-33pt;margin-top:17.15pt;width:517.85pt;height:27pt;z-index:251677696;visibility:visible;mso-wrap-style:square;mso-width-percent:0;mso-wrap-distance-left:9pt;mso-wrap-distance-top:0;mso-wrap-distance-right:9pt;mso-wrap-distance-bottom:0;mso-position-horizontal:absolute;mso-position-horizontal-relative:text;mso-position-vertical:absolute;mso-position-vertical-relative:text;mso-width-percent:0;mso-width-relative:margin;v-text-anchor:top" o:gfxdata="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" filled="f" stroked="f">
+            <v:shape id="Text_x0020_Box_x0020_9" o:spid="_x0000_s1029" type="#_x0000_t202" style="position:absolute;left:0;text-align:left;margin-left:-33pt;margin-top:17.15pt;width:517.85pt;height:27pt;z-index:251677696;visibility:visible;mso-wrap-style:square;mso-width-percent:0;mso-height-percent:0;mso-wrap-distance-left:9pt;mso-wrap-distance-top:0;mso-wrap-distance-right:9pt;mso-wrap-distance-bottom:0;mso-position-horizontal:absolute;mso-position-horizontal-relative:text;mso-position-vertical:absolute;mso-position-vertical-relative:text;mso-width-percent:0;mso-height-percent:0;mso-width-relative:margin;mso-height-relative:page;v-text-anchor:top" o:gfxdata="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" filled="f" stroked="f">
+              <v:path arrowok="t"/>
               <v:textbox>
                 <w:txbxContent>
                   <w:p>
@@ -5352,7 +5478,7 @@
         <w:color w:val="808080" w:themeColor="background1" w:themeShade="80"/>
       </w:rPr>
       <w:drawing>
-        <wp:anchor distT="0" distB="0" distL="114300" distR="114300" simplePos="0" relativeHeight="251668480" behindDoc="0" locked="0" layoutInCell="1" allowOverlap="0" wp14:anchorId="1723D6AA" wp14:editId="3ACCBD06">
+        <wp:anchor distT="0" distB="0" distL="114300" distR="114300" simplePos="0" relativeHeight="251668480" behindDoc="0" locked="0" layoutInCell="1" allowOverlap="0" wp14:anchorId="6FE50251" wp14:editId="3F96C667">
           <wp:simplePos x="0" y="0"/>
           <wp:positionH relativeFrom="page">
             <wp:posOffset>290195</wp:posOffset>
@@ -5407,12 +5533,6 @@
               </pic:pic>
             </a:graphicData>
           </a:graphic>
-          <wp14:sizeRelH relativeFrom="page">
-            <wp14:pctWidth>0</wp14:pctWidth>
-          </wp14:sizeRelH>
-          <wp14:sizeRelV relativeFrom="page">
-            <wp14:pctHeight>0</wp14:pctHeight>
-          </wp14:sizeRelV>
         </wp:anchor>
       </w:drawing>
     </w:r>
@@ -5423,13 +5543,13 @@
       <mc:AlternateContent>
         <mc:Choice Requires="wps">
           <w:drawing>
-            <wp:anchor distT="0" distB="0" distL="114300" distR="114300" simplePos="0" relativeHeight="251661311" behindDoc="1" locked="0" layoutInCell="1" allowOverlap="1" wp14:anchorId="1A529345" wp14:editId="75C8FE32">
+            <wp:anchor distT="0" distB="0" distL="114300" distR="114300" simplePos="0" relativeHeight="251661311" behindDoc="1" locked="0" layoutInCell="1" allowOverlap="1" wp14:anchorId="16462354" wp14:editId="0AB71E81">
               <wp:simplePos x="0" y="0"/>
               <wp:positionH relativeFrom="column">
-                <wp:posOffset>-360045</wp:posOffset>
+                <wp:posOffset>-359410</wp:posOffset>
               </wp:positionH>
               <wp:positionV relativeFrom="paragraph">
-                <wp:posOffset>-746125</wp:posOffset>
+                <wp:posOffset>-745490</wp:posOffset>
               </wp:positionV>
               <wp:extent cx="7772400" cy="955675"/>
               <wp:effectExtent l="0" t="0" r="0" b="9525"/>
@@ -5497,7 +5617,7 @@
         </mc:Choice>
         <mc:Fallback>
           <w:pict>
-            <v:rect id="Rectangle 2" o:spid="_x0000_s1026" style="position:absolute;margin-left:-28.3pt;margin-top:-58.7pt;width:612pt;height:75.25pt;z-index:-251655169;visibility:visible;mso-wrap-style:square;mso-width-percent:0;mso-height-percent:0;mso-wrap-distance-left:9pt;mso-wrap-distance-top:0;mso-wrap-distance-right:9pt;mso-wrap-distance-bottom:0;mso-position-horizontal:absolute;mso-position-horizontal-relative:text;mso-position-vertical:absolute;mso-position-vertical-relative:text;mso-width-percent:0;mso-height-percent:0;mso-width-relative:margin;mso-height-relative:margin;v-text-anchor:middle" o:gfxdata="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" fillcolor="#dbe5f1 [660]" stroked="f">
+            <v:rect w14:anchorId="429DCDEC" id="Rectangle_x0020_2" o:spid="_x0000_s1026" style="position:absolute;margin-left:-28.3pt;margin-top:-58.65pt;width:612pt;height:75.25pt;z-index:-251655169;visibility:visible;mso-wrap-style:square;mso-width-percent:0;mso-height-percent:0;mso-wrap-distance-left:9pt;mso-wrap-distance-top:0;mso-wrap-distance-right:9pt;mso-wrap-distance-bottom:0;mso-position-horizontal:absolute;mso-position-horizontal-relative:text;mso-position-vertical:absolute;mso-position-vertical-relative:text;mso-width-percent:0;mso-height-percent:0;mso-width-relative:margin;mso-height-relative:margin;v-text-anchor:middle" o:gfxdata="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" fillcolor="#dbe5f1 [660]" stroked="f">
               <v:path arrowok="t"/>
               <w10:wrap type="square"/>
             </v:rect>
@@ -5522,23 +5642,27 @@
       <mc:AlternateContent>
         <mc:Choice Requires="wps">
           <w:drawing>
-            <wp:anchor distT="0" distB="0" distL="114300" distR="114300" simplePos="0" relativeHeight="251679744" behindDoc="0" locked="0" layoutInCell="1" allowOverlap="1" wp14:anchorId="6DA6B742" wp14:editId="47DE02F7">
+            <wp:anchor distT="4294967295" distB="4294967295" distL="114300" distR="114300" simplePos="0" relativeHeight="251679744" behindDoc="0" locked="0" layoutInCell="1" allowOverlap="1" wp14:anchorId="1BC6130D" wp14:editId="5AEBCC92">
               <wp:simplePos x="0" y="0"/>
               <wp:positionH relativeFrom="column">
                 <wp:posOffset>-338455</wp:posOffset>
               </wp:positionH>
               <wp:positionV relativeFrom="paragraph">
-                <wp:posOffset>160655</wp:posOffset>
+                <wp:posOffset>160654</wp:posOffset>
               </wp:positionV>
               <wp:extent cx="6496050" cy="0"/>
               <wp:effectExtent l="0" t="0" r="31750" b="25400"/>
               <wp:wrapNone/>
               <wp:docPr id="1" name="Straight Connector 1"/>
-              <wp:cNvGraphicFramePr/>
+              <wp:cNvGraphicFramePr>
+                <a:graphicFrameLocks xmlns:a="http://schemas.openxmlformats.org/drawingml/2006/main"/>
+              </wp:cNvGraphicFramePr>
               <a:graphic xmlns:a="http://schemas.openxmlformats.org/drawingml/2006/main">
                 <a:graphicData uri="http://schemas.microsoft.com/office/word/2010/wordprocessingShape">
                   <wps:wsp>
-                    <wps:cNvCnPr/>
+                    <wps:cNvCnPr>
+                      <a:cxnSpLocks/>
+                    </wps:cNvCnPr>
                     <wps:spPr>
                       <a:xfrm>
                         <a:off x="0" y="0"/>
@@ -5566,12 +5690,20 @@
                   </wps:wsp>
                 </a:graphicData>
               </a:graphic>
+              <wp14:sizeRelH relativeFrom="page">
+                <wp14:pctWidth>0</wp14:pctWidth>
+              </wp14:sizeRelH>
+              <wp14:sizeRelV relativeFrom="page">
+                <wp14:pctHeight>0</wp14:pctHeight>
+              </wp14:sizeRelV>
             </wp:anchor>
           </w:drawing>
         </mc:Choice>
         <mc:Fallback>
           <w:pict>
-            <v:line w14:anchorId="5F9209E8" id="Straight_x0020_Connector_x0020_1" o:spid="_x0000_s1026" style="position:absolute;z-index:251679744;visibility:visible;mso-wrap-style:square;mso-wrap-distance-left:9pt;mso-wrap-distance-top:0;mso-wrap-distance-right:9pt;mso-wrap-distance-bottom:0;mso-position-horizontal:absolute;mso-position-horizontal-relative:text;mso-position-vertical:absolute;mso-position-vertical-relative:text" from="-26.65pt,12.65pt" to="484.85pt,12.65pt" o:gfxdata="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" strokecolor="#4579b8 [3044]"/>
+            <v:line w14:anchorId="5680D31B" id="Straight_x0020_Connector_x0020_1" o:spid="_x0000_s1026" style="position:absolute;z-index:251679744;visibility:visible;mso-wrap-style:square;mso-width-percent:0;mso-height-percent:0;mso-wrap-distance-left:9pt;mso-wrap-distance-top:-1emu;mso-wrap-distance-right:9pt;mso-wrap-distance-bottom:-1emu;mso-position-horizontal:absolute;mso-position-horizontal-relative:text;mso-position-vertical:absolute;mso-position-vertical-relative:text;mso-width-percent:0;mso-height-percent:0;mso-width-relative:page;mso-height-relative:page" from="-26.65pt,12.65pt" to="484.85pt,12.65pt" o:gfxdata="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" strokecolor="#4579b8 [3044]">
+              <o:lock v:ext="edit" shapetype="f"/>
+            </v:line>
           </w:pict>
         </mc:Fallback>
       </mc:AlternateContent>
@@ -5581,7 +5713,7 @@
         <w:noProof/>
       </w:rPr>
       <w:drawing>
-        <wp:anchor distT="0" distB="0" distL="114300" distR="114300" simplePos="0" relativeHeight="251678720" behindDoc="0" locked="0" layoutInCell="1" allowOverlap="1" wp14:anchorId="0E499C87" wp14:editId="01E91BE3">
+        <wp:anchor distT="0" distB="0" distL="114300" distR="114300" simplePos="0" relativeHeight="251678720" behindDoc="0" locked="0" layoutInCell="1" allowOverlap="1" wp14:anchorId="18D5A2C8" wp14:editId="56D289F4">
           <wp:simplePos x="0" y="0"/>
           <wp:positionH relativeFrom="column">
             <wp:posOffset>-340360</wp:posOffset>
@@ -5627,12 +5759,6 @@
               </pic:pic>
             </a:graphicData>
           </a:graphic>
-          <wp14:sizeRelH relativeFrom="page">
-            <wp14:pctWidth>0</wp14:pctWidth>
-          </wp14:sizeRelH>
-          <wp14:sizeRelV relativeFrom="page">
-            <wp14:pctHeight>0</wp14:pctHeight>
-          </wp14:sizeRelV>
         </wp:anchor>
       </w:drawing>
     </w:r>
@@ -5658,13 +5784,13 @@
       <mc:AlternateContent>
         <mc:Choice Requires="wps">
           <w:drawing>
-            <wp:anchor distT="0" distB="0" distL="114300" distR="114300" simplePos="0" relativeHeight="251660286" behindDoc="1" locked="0" layoutInCell="1" allowOverlap="1" wp14:anchorId="214DF206" wp14:editId="320EB865">
+            <wp:anchor distT="0" distB="0" distL="114300" distR="114300" simplePos="0" relativeHeight="251660286" behindDoc="1" locked="0" layoutInCell="1" allowOverlap="1" wp14:anchorId="4F4E649B" wp14:editId="4D713E9A">
               <wp:simplePos x="0" y="0"/>
               <wp:positionH relativeFrom="column">
-                <wp:posOffset>-698500</wp:posOffset>
+                <wp:posOffset>-697865</wp:posOffset>
               </wp:positionH>
               <wp:positionV relativeFrom="paragraph">
-                <wp:posOffset>-818515</wp:posOffset>
+                <wp:posOffset>-817880</wp:posOffset>
               </wp:positionV>
               <wp:extent cx="7559675" cy="1132840"/>
               <wp:effectExtent l="0" t="0" r="9525" b="10160"/>
@@ -5729,7 +5855,7 @@
         </mc:Choice>
         <mc:Fallback>
           <w:pict>
-            <v:rect id="Rectangle 2" o:spid="_x0000_s1026" style="position:absolute;margin-left:-54.95pt;margin-top:-64.4pt;width:595.25pt;height:89.2pt;z-index:-251656194;visibility:visible;mso-wrap-style:square;mso-width-percent:0;mso-height-percent:0;mso-wrap-distance-left:9pt;mso-wrap-distance-top:0;mso-wrap-distance-right:9pt;mso-wrap-distance-bottom:0;mso-position-horizontal:absolute;mso-position-horizontal-relative:text;mso-position-vertical:absolute;mso-position-vertical-relative:text;mso-width-percent:0;mso-height-percent:0;mso-width-relative:margin;mso-height-relative:margin;v-text-anchor:middle" o:gfxdata="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" fillcolor="#e6f5fc" stroked="f">
+            <v:rect w14:anchorId="213EF0F3" id="Rectangle_x0020_2" o:spid="_x0000_s1026" style="position:absolute;margin-left:-54.95pt;margin-top:-64.35pt;width:595.25pt;height:89.2pt;z-index:-251656194;visibility:visible;mso-wrap-style:square;mso-width-percent:0;mso-height-percent:0;mso-wrap-distance-left:9pt;mso-wrap-distance-top:0;mso-wrap-distance-right:9pt;mso-wrap-distance-bottom:0;mso-position-horizontal:absolute;mso-position-horizontal-relative:text;mso-position-vertical:absolute;mso-position-vertical-relative:text;mso-width-percent:0;mso-height-percent:0;mso-width-relative:margin;mso-height-relative:margin;v-text-anchor:middle" o:gfxdata="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" fillcolor="#e6f5fc" stroked="f">
               <v:path arrowok="t"/>
             </v:rect>
           </w:pict>
@@ -5742,7 +5868,7 @@
         <w:color w:val="808080" w:themeColor="background1" w:themeShade="80"/>
       </w:rPr>
       <w:drawing>
-        <wp:anchor distT="0" distB="0" distL="114300" distR="114300" simplePos="0" relativeHeight="251673600" behindDoc="1" locked="0" layoutInCell="1" allowOverlap="0" wp14:anchorId="67E1502D" wp14:editId="1952D5A1">
+        <wp:anchor distT="0" distB="0" distL="114300" distR="114300" simplePos="0" relativeHeight="251673600" behindDoc="1" locked="0" layoutInCell="1" allowOverlap="0" wp14:anchorId="0D766647" wp14:editId="123E6EB6">
           <wp:simplePos x="0" y="0"/>
           <wp:positionH relativeFrom="page">
             <wp:posOffset>220345</wp:posOffset>
@@ -5810,12 +5936,6 @@
               </pic:pic>
             </a:graphicData>
           </a:graphic>
-          <wp14:sizeRelH relativeFrom="page">
-            <wp14:pctWidth>0</wp14:pctWidth>
-          </wp14:sizeRelH>
-          <wp14:sizeRelV relativeFrom="page">
-            <wp14:pctHeight>0</wp14:pctHeight>
-          </wp14:sizeRelV>
         </wp:anchor>
       </w:drawing>
     </w:r>
@@ -6762,7 +6882,7 @@
 </file>
 
 <file path=customXml/itemProps1.xml><?xml version="1.0" encoding="utf-8"?>
-<ds:datastoreItem xmlns:ds="http://schemas.openxmlformats.org/officeDocument/2006/customXml" ds:itemID="{208A3414-3A6B-8E4F-89DD-9C5E380845C3}">
+<ds:datastoreItem xmlns:ds="http://schemas.openxmlformats.org/officeDocument/2006/customXml" ds:itemID="{A18C793F-139D-624F-94ED-18A7D012858A}">
   <ds:schemaRefs>
     <ds:schemaRef ds:uri="http://schemas.openxmlformats.org/officeDocument/2006/bibliography"/>
   </ds:schemaRefs>

</xml_diff>